<commit_message>
fixed test cases and updated doc
</commit_message>
<xml_diff>
--- a/Angular Assignment.docx
+++ b/Angular Assignment.docx
@@ -40,7 +40,6 @@
       <w:pPr>
         <w:jc w:val="both"/>
       </w:pPr>
-      <w:proofErr w:type="spellStart"/>
       <w:r>
         <w:rPr>
           <w:b/>
@@ -49,18 +48,7 @@
           <w:szCs w:val="24"/>
           <w:lang w:val="en-US"/>
         </w:rPr>
-        <w:t>Github</w:t>
-      </w:r>
-      <w:proofErr w:type="spellEnd"/>
-      <w:r>
-        <w:rPr>
-          <w:b/>
-          <w:bCs/>
-          <w:sz w:val="24"/>
-          <w:szCs w:val="24"/>
-          <w:lang w:val="en-US"/>
-        </w:rPr>
-        <w:t xml:space="preserve"> Link</w:t>
+        <w:t>Github Link</w:t>
       </w:r>
       <w:r>
         <w:rPr>
@@ -112,18 +100,24 @@
           <w:bCs/>
           <w:lang w:val="en-US"/>
         </w:rPr>
-        <w:t xml:space="preserve">Surge </w:t>
-      </w:r>
-      <w:proofErr w:type="gramStart"/>
-      <w:r>
-        <w:rPr>
-          <w:b/>
-          <w:bCs/>
-          <w:lang w:val="en-US"/>
-        </w:rPr>
-        <w:t>link :</w:t>
-      </w:r>
-      <w:proofErr w:type="gramEnd"/>
+        <w:t>Surge lin</w:t>
+      </w:r>
+      <w:r>
+        <w:rPr>
+          <w:b/>
+          <w:bCs/>
+          <w:lang w:val="en-US"/>
+        </w:rPr>
+        <w:t>k</w:t>
+      </w:r>
+      <w:r>
+        <w:rPr>
+          <w:b/>
+          <w:bCs/>
+          <w:lang w:val="en-US"/>
+        </w:rPr>
+        <w:t>:</w:t>
+      </w:r>
       <w:r>
         <w:rPr>
           <w:b/>
@@ -264,21 +258,7 @@
         <w:rPr>
           <w:lang w:val="en-US"/>
         </w:rPr>
-        <w:t xml:space="preserve">Whenever admin logins, a token is stored in the local storage which is valid for 24 hrs. if the token exists, user </w:t>
-      </w:r>
-      <w:proofErr w:type="gramStart"/>
-      <w:r>
-        <w:rPr>
-          <w:lang w:val="en-US"/>
-        </w:rPr>
-        <w:t>is considered to be</w:t>
-      </w:r>
-      <w:proofErr w:type="gramEnd"/>
-      <w:r>
-        <w:rPr>
-          <w:lang w:val="en-US"/>
-        </w:rPr>
-        <w:t xml:space="preserve"> logged in. When the user logs out his information along with the token is deleted from the local storage</w:t>
+        <w:t>Whenever admin logins, a token is stored in the local storage which is valid for 24 hrs. if the token exists, user is considered to be logged in. When the user logs out his information along with the token is deleted from the local storage</w:t>
       </w:r>
     </w:p>
     <w:p>
@@ -634,41 +614,18 @@
         <w:rPr>
           <w:b/>
           <w:bCs/>
+          <w:lang w:val="en-US"/>
+        </w:rPr>
+      </w:pPr>
+      <w:r>
+        <w:rPr>
+          <w:b/>
+          <w:bCs/>
           <w:sz w:val="24"/>
           <w:szCs w:val="24"/>
           <w:lang w:val="en-US"/>
         </w:rPr>
-      </w:pPr>
-    </w:p>
-    <w:p>
-      <w:pPr>
-        <w:jc w:val="both"/>
-        <w:rPr>
-          <w:b/>
-          <w:bCs/>
-          <w:sz w:val="24"/>
-          <w:szCs w:val="24"/>
-          <w:lang w:val="en-US"/>
-        </w:rPr>
-      </w:pPr>
-    </w:p>
-    <w:p>
-      <w:pPr>
-        <w:jc w:val="both"/>
-        <w:rPr>
-          <w:b/>
-          <w:bCs/>
-          <w:lang w:val="en-US"/>
-        </w:rPr>
-      </w:pPr>
-      <w:r>
-        <w:rPr>
-          <w:b/>
-          <w:bCs/>
-          <w:sz w:val="24"/>
-          <w:szCs w:val="24"/>
-          <w:lang w:val="en-US"/>
-        </w:rPr>
+        <w:lastRenderedPageBreak/>
         <w:t>Screenshots</w:t>
       </w:r>
       <w:r>
@@ -679,6 +636,91 @@
         </w:rPr>
         <w:t>:</w:t>
       </w:r>
+    </w:p>
+    <w:p>
+      <w:pPr>
+        <w:jc w:val="both"/>
+        <w:rPr>
+          <w:b/>
+          <w:bCs/>
+          <w:lang w:val="en-US"/>
+        </w:rPr>
+      </w:pPr>
+      <w:r>
+        <w:rPr>
+          <w:b/>
+          <w:bCs/>
+          <w:lang w:val="en-US"/>
+        </w:rPr>
+        <w:t>TestCase Execution:</w:t>
+      </w:r>
+    </w:p>
+    <w:p>
+      <w:pPr>
+        <w:jc w:val="both"/>
+        <w:rPr>
+          <w:b/>
+          <w:bCs/>
+          <w:lang w:val="en-US"/>
+        </w:rPr>
+      </w:pPr>
+      <w:r>
+        <w:rPr>
+          <w:noProof/>
+        </w:rPr>
+        <w:drawing>
+          <wp:inline distT="0" distB="0" distL="0" distR="0" wp14:anchorId="6708F9F7" wp14:editId="586C93D7">
+            <wp:extent cx="5731510" cy="2990850"/>
+            <wp:effectExtent l="0" t="0" r="2540" b="0"/>
+            <wp:docPr id="9" name="Picture 9"/>
+            <wp:cNvGraphicFramePr>
+              <a:graphicFrameLocks xmlns:a="http://schemas.openxmlformats.org/drawingml/2006/main" noChangeAspect="1"/>
+            </wp:cNvGraphicFramePr>
+            <a:graphic xmlns:a="http://schemas.openxmlformats.org/drawingml/2006/main">
+              <a:graphicData uri="http://schemas.openxmlformats.org/drawingml/2006/picture">
+                <pic:pic xmlns:pic="http://schemas.openxmlformats.org/drawingml/2006/picture">
+                  <pic:nvPicPr>
+                    <pic:cNvPr id="1" name=""/>
+                    <pic:cNvPicPr/>
+                  </pic:nvPicPr>
+                  <pic:blipFill rotWithShape="1">
+                    <a:blip r:embed="rId8"/>
+                    <a:srcRect b="7229"/>
+                    <a:stretch/>
+                  </pic:blipFill>
+                  <pic:spPr bwMode="auto">
+                    <a:xfrm>
+                      <a:off x="0" y="0"/>
+                      <a:ext cx="5731510" cy="2990850"/>
+                    </a:xfrm>
+                    <a:prstGeom prst="rect">
+                      <a:avLst/>
+                    </a:prstGeom>
+                    <a:ln>
+                      <a:noFill/>
+                    </a:ln>
+                    <a:extLst>
+                      <a:ext uri="{53640926-AAD7-44D8-BBD7-CCE9431645EC}">
+                        <a14:shadowObscured xmlns:a14="http://schemas.microsoft.com/office/drawing/2010/main"/>
+                      </a:ext>
+                    </a:extLst>
+                  </pic:spPr>
+                </pic:pic>
+              </a:graphicData>
+            </a:graphic>
+          </wp:inline>
+        </w:drawing>
+      </w:r>
+    </w:p>
+    <w:p>
+      <w:pPr>
+        <w:jc w:val="both"/>
+        <w:rPr>
+          <w:b/>
+          <w:bCs/>
+          <w:lang w:val="en-US"/>
+        </w:rPr>
+      </w:pPr>
     </w:p>
     <w:p>
       <w:pPr>
@@ -727,7 +769,7 @@
                     <pic:cNvPicPr/>
                   </pic:nvPicPr>
                   <pic:blipFill>
-                    <a:blip r:embed="rId8" cstate="print">
+                    <a:blip r:embed="rId9" cstate="print">
                       <a:extLst>
                         <a:ext uri="{28A0092B-C50C-407E-A947-70E740481C1C}">
                           <a14:useLocalDpi xmlns:a14="http://schemas.microsoft.com/office/drawing/2010/main" val="0"/>
@@ -793,6 +835,36 @@
           <w:lang w:val="en-US"/>
         </w:rPr>
       </w:pPr>
+    </w:p>
+    <w:p>
+      <w:pPr>
+        <w:jc w:val="both"/>
+        <w:rPr>
+          <w:b/>
+          <w:bCs/>
+          <w:lang w:val="en-US"/>
+        </w:rPr>
+      </w:pPr>
+    </w:p>
+    <w:p>
+      <w:pPr>
+        <w:jc w:val="both"/>
+        <w:rPr>
+          <w:b/>
+          <w:bCs/>
+          <w:lang w:val="en-US"/>
+        </w:rPr>
+      </w:pPr>
+    </w:p>
+    <w:p>
+      <w:pPr>
+        <w:jc w:val="both"/>
+        <w:rPr>
+          <w:b/>
+          <w:bCs/>
+          <w:lang w:val="en-US"/>
+        </w:rPr>
+      </w:pPr>
       <w:r>
         <w:rPr>
           <w:b/>
@@ -831,7 +903,7 @@
                     <pic:cNvPicPr/>
                   </pic:nvPicPr>
                   <pic:blipFill>
-                    <a:blip r:embed="rId9"/>
+                    <a:blip r:embed="rId10"/>
                     <a:stretch>
                       <a:fillRect/>
                     </a:stretch>
@@ -871,7 +943,6 @@
           <w:lang w:val="en-US"/>
         </w:rPr>
       </w:pPr>
-      <w:proofErr w:type="spellStart"/>
       <w:r>
         <w:rPr>
           <w:b/>
@@ -880,7 +951,6 @@
         </w:rPr>
         <w:t>FilterComponent</w:t>
       </w:r>
-      <w:proofErr w:type="spellEnd"/>
       <w:r>
         <w:rPr>
           <w:b/>
@@ -901,93 +971,6 @@
                 <pic:pic xmlns:pic="http://schemas.openxmlformats.org/drawingml/2006/picture">
                   <pic:nvPicPr>
                     <pic:cNvPr id="2" name="Screenshot (185).png"/>
-                    <pic:cNvPicPr/>
-                  </pic:nvPicPr>
-                  <pic:blipFill>
-                    <a:blip r:embed="rId10" cstate="print">
-                      <a:extLst>
-                        <a:ext uri="{28A0092B-C50C-407E-A947-70E740481C1C}">
-                          <a14:useLocalDpi xmlns:a14="http://schemas.microsoft.com/office/drawing/2010/main" val="0"/>
-                        </a:ext>
-                      </a:extLst>
-                    </a:blip>
-                    <a:stretch>
-                      <a:fillRect/>
-                    </a:stretch>
-                  </pic:blipFill>
-                  <pic:spPr>
-                    <a:xfrm>
-                      <a:off x="0" y="0"/>
-                      <a:ext cx="5731510" cy="3223895"/>
-                    </a:xfrm>
-                    <a:prstGeom prst="rect">
-                      <a:avLst/>
-                    </a:prstGeom>
-                  </pic:spPr>
-                </pic:pic>
-              </a:graphicData>
-            </a:graphic>
-          </wp:inline>
-        </w:drawing>
-      </w:r>
-    </w:p>
-    <w:p>
-      <w:pPr>
-        <w:jc w:val="both"/>
-        <w:rPr>
-          <w:b/>
-          <w:bCs/>
-          <w:lang w:val="en-US"/>
-        </w:rPr>
-      </w:pPr>
-    </w:p>
-    <w:p>
-      <w:pPr>
-        <w:jc w:val="both"/>
-        <w:rPr>
-          <w:b/>
-          <w:bCs/>
-          <w:lang w:val="en-US"/>
-        </w:rPr>
-      </w:pPr>
-      <w:r>
-        <w:rPr>
-          <w:b/>
-          <w:bCs/>
-          <w:lang w:val="en-US"/>
-        </w:rPr>
-        <w:t>News for general users</w:t>
-      </w:r>
-    </w:p>
-    <w:p>
-      <w:pPr>
-        <w:jc w:val="both"/>
-        <w:rPr>
-          <w:b/>
-          <w:bCs/>
-          <w:lang w:val="en-US"/>
-        </w:rPr>
-      </w:pPr>
-      <w:r>
-        <w:rPr>
-          <w:b/>
-          <w:bCs/>
-          <w:noProof/>
-          <w:lang w:val="en-US"/>
-        </w:rPr>
-        <w:drawing>
-          <wp:inline distT="0" distB="0" distL="0" distR="0" wp14:anchorId="02FE6A6B" wp14:editId="016FAEDE">
-            <wp:extent cx="5731510" cy="3223895"/>
-            <wp:effectExtent l="0" t="0" r="2540" b="0"/>
-            <wp:docPr id="3" name="Picture 3" descr="A screenshot of a social media post&#10;&#10;Description automatically generated"/>
-            <wp:cNvGraphicFramePr>
-              <a:graphicFrameLocks xmlns:a="http://schemas.openxmlformats.org/drawingml/2006/main" noChangeAspect="1"/>
-            </wp:cNvGraphicFramePr>
-            <a:graphic xmlns:a="http://schemas.openxmlformats.org/drawingml/2006/main">
-              <a:graphicData uri="http://schemas.openxmlformats.org/drawingml/2006/picture">
-                <pic:pic xmlns:pic="http://schemas.openxmlformats.org/drawingml/2006/picture">
-                  <pic:nvPicPr>
-                    <pic:cNvPr id="3" name="Screenshot (186).png"/>
                     <pic:cNvPicPr/>
                   </pic:nvPicPr>
                   <pic:blipFill>
@@ -1067,23 +1050,14 @@
           <w:lang w:val="en-US"/>
         </w:rPr>
       </w:pPr>
-    </w:p>
-    <w:p>
-      <w:pPr>
-        <w:jc w:val="both"/>
-        <w:rPr>
-          <w:b/>
-          <w:bCs/>
-          <w:lang w:val="en-US"/>
-        </w:rPr>
-      </w:pPr>
-      <w:r>
-        <w:rPr>
-          <w:b/>
-          <w:bCs/>
-          <w:lang w:val="en-US"/>
-        </w:rPr>
-        <w:t>Precautions for general users</w:t>
+      <w:r>
+        <w:rPr>
+          <w:b/>
+          <w:bCs/>
+          <w:lang w:val="en-US"/>
+        </w:rPr>
+        <w:lastRenderedPageBreak/>
+        <w:t>News for general users</w:t>
       </w:r>
     </w:p>
     <w:p>
@@ -1103,10 +1077,10 @@
           <w:lang w:val="en-US"/>
         </w:rPr>
         <w:drawing>
-          <wp:inline distT="0" distB="0" distL="0" distR="0" wp14:anchorId="120A59B4" wp14:editId="15A4B845">
+          <wp:inline distT="0" distB="0" distL="0" distR="0" wp14:anchorId="02FE6A6B" wp14:editId="016FAEDE">
             <wp:extent cx="5731510" cy="3223895"/>
             <wp:effectExtent l="0" t="0" r="2540" b="0"/>
-            <wp:docPr id="4" name="Picture 4" descr="A screenshot of a computer screen&#10;&#10;Description automatically generated"/>
+            <wp:docPr id="3" name="Picture 3" descr="A screenshot of a social media post&#10;&#10;Description automatically generated"/>
             <wp:cNvGraphicFramePr>
               <a:graphicFrameLocks xmlns:a="http://schemas.openxmlformats.org/drawingml/2006/main" noChangeAspect="1"/>
             </wp:cNvGraphicFramePr>
@@ -1114,7 +1088,7 @@
               <a:graphicData uri="http://schemas.openxmlformats.org/drawingml/2006/picture">
                 <pic:pic xmlns:pic="http://schemas.openxmlformats.org/drawingml/2006/picture">
                   <pic:nvPicPr>
-                    <pic:cNvPr id="4" name="Screenshot (187).png"/>
+                    <pic:cNvPr id="3" name="Screenshot (186).png"/>
                     <pic:cNvPicPr/>
                   </pic:nvPicPr>
                   <pic:blipFill>
@@ -1194,13 +1168,23 @@
           <w:lang w:val="en-US"/>
         </w:rPr>
       </w:pPr>
-      <w:r>
-        <w:rPr>
-          <w:b/>
-          <w:bCs/>
-          <w:lang w:val="en-US"/>
-        </w:rPr>
-        <w:t>Precautions for the admin</w:t>
+    </w:p>
+    <w:p>
+      <w:pPr>
+        <w:jc w:val="both"/>
+        <w:rPr>
+          <w:b/>
+          <w:bCs/>
+          <w:lang w:val="en-US"/>
+        </w:rPr>
+      </w:pPr>
+      <w:r>
+        <w:rPr>
+          <w:b/>
+          <w:bCs/>
+          <w:lang w:val="en-US"/>
+        </w:rPr>
+        <w:t>Precautions for general users</w:t>
       </w:r>
     </w:p>
     <w:p>
@@ -1220,10 +1204,10 @@
           <w:lang w:val="en-US"/>
         </w:rPr>
         <w:drawing>
-          <wp:inline distT="0" distB="0" distL="0" distR="0" wp14:anchorId="5968FAEC" wp14:editId="3F758B9A">
+          <wp:inline distT="0" distB="0" distL="0" distR="0" wp14:anchorId="120A59B4" wp14:editId="15A4B845">
             <wp:extent cx="5731510" cy="3223895"/>
             <wp:effectExtent l="0" t="0" r="2540" b="0"/>
-            <wp:docPr id="5" name="Picture 5" descr="A screenshot of a computer&#10;&#10;Description automatically generated"/>
+            <wp:docPr id="4" name="Picture 4" descr="A screenshot of a computer screen&#10;&#10;Description automatically generated"/>
             <wp:cNvGraphicFramePr>
               <a:graphicFrameLocks xmlns:a="http://schemas.openxmlformats.org/drawingml/2006/main" noChangeAspect="1"/>
             </wp:cNvGraphicFramePr>
@@ -1231,7 +1215,7 @@
               <a:graphicData uri="http://schemas.openxmlformats.org/drawingml/2006/picture">
                 <pic:pic xmlns:pic="http://schemas.openxmlformats.org/drawingml/2006/picture">
                   <pic:nvPicPr>
-                    <pic:cNvPr id="5" name="Screenshot (188).png"/>
+                    <pic:cNvPr id="4" name="Screenshot (187).png"/>
                     <pic:cNvPicPr/>
                   </pic:nvPicPr>
                   <pic:blipFill>
@@ -1291,13 +1275,33 @@
           <w:lang w:val="en-US"/>
         </w:rPr>
       </w:pPr>
-      <w:r>
-        <w:rPr>
-          <w:b/>
-          <w:bCs/>
-          <w:lang w:val="en-US"/>
-        </w:rPr>
-        <w:t>Add Precaution for admin:</w:t>
+    </w:p>
+    <w:p>
+      <w:pPr>
+        <w:jc w:val="both"/>
+        <w:rPr>
+          <w:b/>
+          <w:bCs/>
+          <w:lang w:val="en-US"/>
+        </w:rPr>
+      </w:pPr>
+    </w:p>
+    <w:p>
+      <w:pPr>
+        <w:jc w:val="both"/>
+        <w:rPr>
+          <w:b/>
+          <w:bCs/>
+          <w:lang w:val="en-US"/>
+        </w:rPr>
+      </w:pPr>
+      <w:r>
+        <w:rPr>
+          <w:b/>
+          <w:bCs/>
+          <w:lang w:val="en-US"/>
+        </w:rPr>
+        <w:t>Precautions for the admin</w:t>
       </w:r>
     </w:p>
     <w:p>
@@ -1317,10 +1321,10 @@
           <w:lang w:val="en-US"/>
         </w:rPr>
         <w:drawing>
-          <wp:inline distT="0" distB="0" distL="0" distR="0" wp14:anchorId="645703F1" wp14:editId="53B20789">
+          <wp:inline distT="0" distB="0" distL="0" distR="0" wp14:anchorId="5968FAEC" wp14:editId="3F758B9A">
             <wp:extent cx="5731510" cy="3223895"/>
             <wp:effectExtent l="0" t="0" r="2540" b="0"/>
-            <wp:docPr id="6" name="Picture 6" descr="A screenshot of a cell phone&#10;&#10;Description automatically generated"/>
+            <wp:docPr id="5" name="Picture 5" descr="A screenshot of a computer&#10;&#10;Description automatically generated"/>
             <wp:cNvGraphicFramePr>
               <a:graphicFrameLocks xmlns:a="http://schemas.openxmlformats.org/drawingml/2006/main" noChangeAspect="1"/>
             </wp:cNvGraphicFramePr>
@@ -1328,7 +1332,7 @@
               <a:graphicData uri="http://schemas.openxmlformats.org/drawingml/2006/picture">
                 <pic:pic xmlns:pic="http://schemas.openxmlformats.org/drawingml/2006/picture">
                   <pic:nvPicPr>
-                    <pic:cNvPr id="6" name="Screenshot (189).png"/>
+                    <pic:cNvPr id="5" name="Screenshot (188).png"/>
                     <pic:cNvPicPr/>
                   </pic:nvPicPr>
                   <pic:blipFill>
@@ -1388,6 +1392,83 @@
           <w:lang w:val="en-US"/>
         </w:rPr>
       </w:pPr>
+      <w:r>
+        <w:rPr>
+          <w:b/>
+          <w:bCs/>
+          <w:lang w:val="en-US"/>
+        </w:rPr>
+        <w:t>Add Precaution for admin:</w:t>
+      </w:r>
+    </w:p>
+    <w:p>
+      <w:pPr>
+        <w:jc w:val="both"/>
+        <w:rPr>
+          <w:b/>
+          <w:bCs/>
+          <w:lang w:val="en-US"/>
+        </w:rPr>
+      </w:pPr>
+      <w:r>
+        <w:rPr>
+          <w:b/>
+          <w:bCs/>
+          <w:noProof/>
+          <w:lang w:val="en-US"/>
+        </w:rPr>
+        <w:drawing>
+          <wp:inline distT="0" distB="0" distL="0" distR="0" wp14:anchorId="645703F1" wp14:editId="53B20789">
+            <wp:extent cx="5731510" cy="3223895"/>
+            <wp:effectExtent l="0" t="0" r="2540" b="0"/>
+            <wp:docPr id="6" name="Picture 6" descr="A screenshot of a cell phone&#10;&#10;Description automatically generated"/>
+            <wp:cNvGraphicFramePr>
+              <a:graphicFrameLocks xmlns:a="http://schemas.openxmlformats.org/drawingml/2006/main" noChangeAspect="1"/>
+            </wp:cNvGraphicFramePr>
+            <a:graphic xmlns:a="http://schemas.openxmlformats.org/drawingml/2006/main">
+              <a:graphicData uri="http://schemas.openxmlformats.org/drawingml/2006/picture">
+                <pic:pic xmlns:pic="http://schemas.openxmlformats.org/drawingml/2006/picture">
+                  <pic:nvPicPr>
+                    <pic:cNvPr id="6" name="Screenshot (189).png"/>
+                    <pic:cNvPicPr/>
+                  </pic:nvPicPr>
+                  <pic:blipFill>
+                    <a:blip r:embed="rId15" cstate="print">
+                      <a:extLst>
+                        <a:ext uri="{28A0092B-C50C-407E-A947-70E740481C1C}">
+                          <a14:useLocalDpi xmlns:a14="http://schemas.microsoft.com/office/drawing/2010/main" val="0"/>
+                        </a:ext>
+                      </a:extLst>
+                    </a:blip>
+                    <a:stretch>
+                      <a:fillRect/>
+                    </a:stretch>
+                  </pic:blipFill>
+                  <pic:spPr>
+                    <a:xfrm>
+                      <a:off x="0" y="0"/>
+                      <a:ext cx="5731510" cy="3223895"/>
+                    </a:xfrm>
+                    <a:prstGeom prst="rect">
+                      <a:avLst/>
+                    </a:prstGeom>
+                  </pic:spPr>
+                </pic:pic>
+              </a:graphicData>
+            </a:graphic>
+          </wp:inline>
+        </w:drawing>
+      </w:r>
+    </w:p>
+    <w:p>
+      <w:pPr>
+        <w:jc w:val="both"/>
+        <w:rPr>
+          <w:b/>
+          <w:bCs/>
+          <w:lang w:val="en-US"/>
+        </w:rPr>
+      </w:pPr>
     </w:p>
     <w:p>
       <w:pPr>
@@ -1453,7 +1534,6 @@
           <w:noProof/>
           <w:lang w:val="en-US"/>
         </w:rPr>
-        <w:lastRenderedPageBreak/>
         <w:drawing>
           <wp:inline distT="0" distB="0" distL="0" distR="0" wp14:anchorId="170C7355" wp14:editId="7BD9DF02">
             <wp:extent cx="5731510" cy="3223895"/>
@@ -1470,7 +1550,7 @@
                     <pic:cNvPicPr/>
                   </pic:nvPicPr>
                   <pic:blipFill>
-                    <a:blip r:embed="rId15" cstate="print">
+                    <a:blip r:embed="rId16" cstate="print">
                       <a:extLst>
                         <a:ext uri="{28A0092B-C50C-407E-A947-70E740481C1C}">
                           <a14:useLocalDpi xmlns:a14="http://schemas.microsoft.com/office/drawing/2010/main" val="0"/>

</xml_diff>